<commit_message>
Update EKCC Course, College Algebra
</commit_message>
<xml_diff>
--- a/college_algebra/solving_linear_equations/solving_linear_equations.docx
+++ b/college_algebra/solving_linear_equations/solving_linear_equations.docx
@@ -83,13 +83,7 @@
         </w:numPr>
       </w:pPr>
       <w:r>
-        <w:t xml:space="preserve">You can add or </w:t>
-      </w:r>
-      <w:r>
-        <w:t>subtract</w:t>
-      </w:r>
-      <w:r>
-        <w:t xml:space="preserve"> the same quantity from both sides of an equation and not change the solutions.</w:t>
+        <w:t>You can add or subtract the same quantity from both sides of an equation and not change the solutions.</w:t>
       </w:r>
     </w:p>
     <w:p>
@@ -130,13 +124,7 @@
     </w:p>
     <w:p>
       <w:r>
-        <w:t>For a linear equation, t</w:t>
-      </w:r>
-      <w:r>
-        <w:t>w</w:t>
-      </w:r>
-      <w:r>
-        <w:t>o terms are like terms if they have the same variable.</w:t>
+        <w:t>For a linear equation, two terms are like terms if they have the same variable.</w:t>
       </w:r>
     </w:p>
     <w:p>
@@ -270,7 +258,16 @@
                 <w:rPr>
                   <w:rFonts w:ascii="Cambria Math" w:hAnsi="Cambria Math"/>
                 </w:rPr>
-                <m:t>-4x</m:t>
+                <m:t>-4</m:t>
+              </m:r>
+              <m:r>
+                <m:rPr>
+                  <m:sty m:val="bi"/>
+                </m:rPr>
+                <w:rPr>
+                  <w:rFonts w:ascii="Cambria Math" w:hAnsi="Cambria Math"/>
+                </w:rPr>
+                <m:t>x</m:t>
               </m:r>
             </m:oMath>
             <w:r>
@@ -290,6 +287,9 @@
               <w:cnfStyle w:val="100000000000" w:firstRow="1" w:lastRow="0" w:firstColumn="0" w:lastColumn="0" w:oddVBand="0" w:evenVBand="0" w:oddHBand="0" w:evenHBand="0" w:firstRowFirstColumn="0" w:firstRowLastColumn="0" w:lastRowFirstColumn="0" w:lastRowLastColumn="0"/>
             </w:pPr>
             <w:r>
+              <w:rPr>
+                <w:noProof/>
+              </w:rPr>
               <w:drawing>
                 <wp:inline distT="0" distB="0" distL="0" distR="0" wp14:anchorId="29910392" wp14:editId="0396F42D">
                   <wp:extent cx="3657600" cy="2057400"/>
@@ -506,6 +506,9 @@
               <w:cnfStyle w:val="100000000000" w:firstRow="1" w:lastRow="0" w:firstColumn="0" w:lastColumn="0" w:oddVBand="0" w:evenVBand="0" w:oddHBand="0" w:evenHBand="0" w:firstRowFirstColumn="0" w:firstRowLastColumn="0" w:lastRowFirstColumn="0" w:lastRowLastColumn="0"/>
             </w:pPr>
             <w:r>
+              <w:rPr>
+                <w:noProof/>
+              </w:rPr>
               <w:drawing>
                 <wp:inline distT="0" distB="0" distL="0" distR="0" wp14:anchorId="5CA3D4C9" wp14:editId="38188691">
                   <wp:extent cx="3657600" cy="2057400"/>
@@ -755,11 +758,14 @@
               <w:cnfStyle w:val="100000000000" w:firstRow="1" w:lastRow="0" w:firstColumn="0" w:lastColumn="0" w:oddVBand="0" w:evenVBand="0" w:oddHBand="0" w:evenHBand="0" w:firstRowFirstColumn="0" w:firstRowLastColumn="0" w:lastRowFirstColumn="0" w:lastRowLastColumn="0"/>
             </w:pPr>
             <w:r>
+              <w:rPr>
+                <w:noProof/>
+              </w:rPr>
               <w:drawing>
-                <wp:inline distT="0" distB="0" distL="0" distR="0" wp14:anchorId="5A8E934C" wp14:editId="19C26FCA">
+                <wp:inline distT="0" distB="0" distL="0" distR="0" wp14:anchorId="5A8E934C" wp14:editId="7B867079">
                   <wp:extent cx="3657600" cy="2057400"/>
                   <wp:effectExtent l="0" t="0" r="0" b="0"/>
-                  <wp:docPr id="1080081638" name="Picture 1"/>
+                  <wp:docPr id="1080081638" name="Picture 1" descr="Text on slide:&#10;&#10;5x + 3 = x - 4&#10;-x  -x&#10;4x + 3 = -14"/>
                   <wp:cNvGraphicFramePr>
                     <a:graphicFrameLocks xmlns:a="http://schemas.openxmlformats.org/drawingml/2006/main" noChangeAspect="1"/>
                   </wp:cNvGraphicFramePr>
@@ -767,7 +773,7 @@
                     <a:graphicData uri="http://schemas.openxmlformats.org/drawingml/2006/picture">
                       <pic:pic xmlns:pic="http://schemas.openxmlformats.org/drawingml/2006/picture">
                         <pic:nvPicPr>
-                          <pic:cNvPr id="1080081638" name=""/>
+                          <pic:cNvPr id="1080081638" name="Picture 1" descr="Text on slide:&#10;&#10;5x + 3 = x - 4&#10;-x  -x&#10;4x + 3 = -14"/>
                           <pic:cNvPicPr/>
                         </pic:nvPicPr>
                         <pic:blipFill>
@@ -819,11 +825,14 @@
               <w:cnfStyle w:val="100000000000" w:firstRow="1" w:lastRow="0" w:firstColumn="0" w:lastColumn="0" w:oddVBand="0" w:evenVBand="0" w:oddHBand="0" w:evenHBand="0" w:firstRowFirstColumn="0" w:firstRowLastColumn="0" w:lastRowFirstColumn="0" w:lastRowLastColumn="0"/>
             </w:pPr>
             <w:r>
+              <w:rPr>
+                <w:noProof/>
+              </w:rPr>
               <w:drawing>
-                <wp:inline distT="0" distB="0" distL="0" distR="0" wp14:anchorId="3AF0AC45" wp14:editId="2D645551">
+                <wp:inline distT="0" distB="0" distL="0" distR="0" wp14:anchorId="3AF0AC45" wp14:editId="02B9F2C7">
                   <wp:extent cx="3657600" cy="2057400"/>
                   <wp:effectExtent l="0" t="0" r="0" b="0"/>
-                  <wp:docPr id="436021531" name="Picture 1"/>
+                  <wp:docPr id="436021531" name="Picture 1" descr="Text on slide:&#10;&#10;4x + 3 = -14&#10;-3 -3&#10;4x=-17"/>
                   <wp:cNvGraphicFramePr>
                     <a:graphicFrameLocks xmlns:a="http://schemas.openxmlformats.org/drawingml/2006/main" noChangeAspect="1"/>
                   </wp:cNvGraphicFramePr>
@@ -831,7 +840,7 @@
                     <a:graphicData uri="http://schemas.openxmlformats.org/drawingml/2006/picture">
                       <pic:pic xmlns:pic="http://schemas.openxmlformats.org/drawingml/2006/picture">
                         <pic:nvPicPr>
-                          <pic:cNvPr id="436021531" name=""/>
+                          <pic:cNvPr id="436021531" name="Picture 1" descr="Text on slide:&#10;&#10;4x + 3 = -14&#10;-3 -3&#10;4x=-17"/>
                           <pic:cNvPicPr/>
                         </pic:nvPicPr>
                         <pic:blipFill>
@@ -938,11 +947,14 @@
               <w:cnfStyle w:val="100000000000" w:firstRow="1" w:lastRow="0" w:firstColumn="0" w:lastColumn="0" w:oddVBand="0" w:evenVBand="0" w:oddHBand="0" w:evenHBand="0" w:firstRowFirstColumn="0" w:firstRowLastColumn="0" w:lastRowFirstColumn="0" w:lastRowLastColumn="0"/>
             </w:pPr>
             <w:r>
+              <w:rPr>
+                <w:noProof/>
+              </w:rPr>
               <w:drawing>
-                <wp:inline distT="0" distB="0" distL="0" distR="0" wp14:anchorId="589FE315" wp14:editId="61F7C513">
+                <wp:inline distT="0" distB="0" distL="0" distR="0" wp14:anchorId="589FE315" wp14:editId="7F5E6981">
                   <wp:extent cx="3657600" cy="2057400"/>
                   <wp:effectExtent l="0" t="0" r="0" b="0"/>
-                  <wp:docPr id="1290014747" name="Picture 1"/>
+                  <wp:docPr id="1290014747" name="Picture 1" descr="Text on slide:&#10;&#10;4x / 4 = -17 / 4&#10;&#10;x = -17/4"/>
                   <wp:cNvGraphicFramePr>
                     <a:graphicFrameLocks xmlns:a="http://schemas.openxmlformats.org/drawingml/2006/main" noChangeAspect="1"/>
                   </wp:cNvGraphicFramePr>
@@ -950,7 +962,7 @@
                     <a:graphicData uri="http://schemas.openxmlformats.org/drawingml/2006/picture">
                       <pic:pic xmlns:pic="http://schemas.openxmlformats.org/drawingml/2006/picture">
                         <pic:nvPicPr>
-                          <pic:cNvPr id="1290014747" name=""/>
+                          <pic:cNvPr id="1290014747" name="Picture 1" descr="Text on slide:&#10;&#10;4x / 4 = -17 / 4&#10;&#10;x = -17/4"/>
                           <pic:cNvPicPr/>
                         </pic:nvPicPr>
                         <pic:blipFill>
@@ -1040,32 +1052,83 @@
     </w:p>
     <w:tbl>
       <w:tblPr>
-        <w:tblStyle w:val="TableGrid"/>
+        <w:tblStyle w:val="PlainTable2"/>
         <w:tblW w:w="0" w:type="auto"/>
         <w:tblLook w:val="04A0" w:firstRow="1" w:lastRow="0" w:firstColumn="1" w:lastColumn="0" w:noHBand="0" w:noVBand="1"/>
       </w:tblPr>
       <w:tblGrid>
-        <w:gridCol w:w="3374"/>
+        <w:gridCol w:w="3384"/>
         <w:gridCol w:w="5976"/>
       </w:tblGrid>
       <w:tr>
+        <w:trPr>
+          <w:cnfStyle w:val="100000000000" w:firstRow="1" w:lastRow="0" w:firstColumn="0" w:lastColumn="0" w:oddVBand="0" w:evenVBand="0" w:oddHBand="0" w:evenHBand="0" w:firstRowFirstColumn="0" w:firstRowLastColumn="0" w:lastRowFirstColumn="0" w:lastRowLastColumn="0"/>
+          <w:tblHeader/>
+        </w:trPr>
         <w:tc>
           <w:tcPr>
+            <w:cnfStyle w:val="001000000000" w:firstRow="0" w:lastRow="0" w:firstColumn="1" w:lastColumn="0" w:oddVBand="0" w:evenVBand="0" w:oddHBand="0" w:evenHBand="0" w:firstRowFirstColumn="0" w:firstRowLastColumn="0" w:lastRowFirstColumn="0" w:lastRowLastColumn="0"/>
             <w:tcW w:w="4675" w:type="dxa"/>
           </w:tcPr>
-          <w:p/>
+          <w:p>
+            <w:r>
+              <w:t>Step</w:t>
+            </w:r>
+          </w:p>
         </w:tc>
         <w:tc>
           <w:tcPr>
             <w:tcW w:w="4675" w:type="dxa"/>
           </w:tcPr>
           <w:p>
-            <w:r>
+            <w:pPr>
+              <w:cnfStyle w:val="100000000000" w:firstRow="1" w:lastRow="0" w:firstColumn="0" w:lastColumn="0" w:oddVBand="0" w:evenVBand="0" w:oddHBand="0" w:evenHBand="0" w:firstRowFirstColumn="0" w:firstRowLastColumn="0" w:lastRowFirstColumn="0" w:lastRowLastColumn="0"/>
+              <w:rPr>
+                <w:noProof/>
+              </w:rPr>
+            </w:pPr>
+            <w:r>
+              <w:rPr>
+                <w:noProof/>
+              </w:rPr>
+              <w:t>Work</w:t>
+            </w:r>
+          </w:p>
+        </w:tc>
+      </w:tr>
+      <w:tr>
+        <w:trPr>
+          <w:cnfStyle w:val="100000000000" w:firstRow="1" w:lastRow="0" w:firstColumn="0" w:lastColumn="0" w:oddVBand="0" w:evenVBand="0" w:oddHBand="0" w:evenHBand="0" w:firstRowFirstColumn="0" w:firstRowLastColumn="0" w:lastRowFirstColumn="0" w:lastRowLastColumn="0"/>
+          <w:tblHeader/>
+        </w:trPr>
+        <w:tc>
+          <w:tcPr>
+            <w:cnfStyle w:val="001000000000" w:firstRow="0" w:lastRow="0" w:firstColumn="1" w:lastColumn="0" w:oddVBand="0" w:evenVBand="0" w:oddHBand="0" w:evenHBand="0" w:firstRowFirstColumn="0" w:firstRowLastColumn="0" w:lastRowFirstColumn="0" w:lastRowLastColumn="0"/>
+            <w:tcW w:w="4675" w:type="dxa"/>
+          </w:tcPr>
+          <w:p>
+            <w:r>
+              <w:t>Subtract 12x from both sides.</w:t>
+            </w:r>
+          </w:p>
+        </w:tc>
+        <w:tc>
+          <w:tcPr>
+            <w:tcW w:w="4675" w:type="dxa"/>
+          </w:tcPr>
+          <w:p>
+            <w:pPr>
+              <w:cnfStyle w:val="100000000000" w:firstRow="1" w:lastRow="0" w:firstColumn="0" w:lastColumn="0" w:oddVBand="0" w:evenVBand="0" w:oddHBand="0" w:evenHBand="0" w:firstRowFirstColumn="0" w:firstRowLastColumn="0" w:lastRowFirstColumn="0" w:lastRowLastColumn="0"/>
+            </w:pPr>
+            <w:r>
+              <w:rPr>
+                <w:noProof/>
+              </w:rPr>
               <w:drawing>
-                <wp:inline distT="0" distB="0" distL="0" distR="0" wp14:anchorId="1AA4D844" wp14:editId="22583D66">
+                <wp:inline distT="0" distB="0" distL="0" distR="0" wp14:anchorId="1AA4D844" wp14:editId="74C80B89">
                   <wp:extent cx="3657600" cy="2057400"/>
                   <wp:effectExtent l="0" t="0" r="0" b="0"/>
-                  <wp:docPr id="639013002" name="Picture 1"/>
+                  <wp:docPr id="639013002" name="Picture 1" descr="Text on slide:&#10;&#10;12x - 9 = 15x + 14&#10;-12x  -12x&#10;-9 = 3x + 14"/>
                   <wp:cNvGraphicFramePr>
                     <a:graphicFrameLocks xmlns:a="http://schemas.openxmlformats.org/drawingml/2006/main" noChangeAspect="1"/>
                   </wp:cNvGraphicFramePr>
@@ -1073,7 +1136,7 @@
                     <a:graphicData uri="http://schemas.openxmlformats.org/drawingml/2006/picture">
                       <pic:pic xmlns:pic="http://schemas.openxmlformats.org/drawingml/2006/picture">
                         <pic:nvPicPr>
-                          <pic:cNvPr id="639013002" name=""/>
+                          <pic:cNvPr id="639013002" name="Picture 1" descr="Text on slide:&#10;&#10;12x - 9 = 15x + 14&#10;-12x  -12x&#10;-9 = 3x + 14"/>
                           <pic:cNvPicPr/>
                         </pic:nvPicPr>
                         <pic:blipFill>
@@ -1101,23 +1164,38 @@
         </w:tc>
       </w:tr>
       <w:tr>
+        <w:trPr>
+          <w:cnfStyle w:val="100000000000" w:firstRow="1" w:lastRow="0" w:firstColumn="0" w:lastColumn="0" w:oddVBand="0" w:evenVBand="0" w:oddHBand="0" w:evenHBand="0" w:firstRowFirstColumn="0" w:firstRowLastColumn="0" w:lastRowFirstColumn="0" w:lastRowLastColumn="0"/>
+          <w:tblHeader/>
+        </w:trPr>
         <w:tc>
           <w:tcPr>
+            <w:cnfStyle w:val="001000000000" w:firstRow="0" w:lastRow="0" w:firstColumn="1" w:lastColumn="0" w:oddVBand="0" w:evenVBand="0" w:oddHBand="0" w:evenHBand="0" w:firstRowFirstColumn="0" w:firstRowLastColumn="0" w:lastRowFirstColumn="0" w:lastRowLastColumn="0"/>
             <w:tcW w:w="4675" w:type="dxa"/>
           </w:tcPr>
-          <w:p/>
+          <w:p>
+            <w:r>
+              <w:t>Subtract 14 from both sides.</w:t>
+            </w:r>
+          </w:p>
         </w:tc>
         <w:tc>
           <w:tcPr>
             <w:tcW w:w="4675" w:type="dxa"/>
           </w:tcPr>
           <w:p>
-            <w:r>
+            <w:pPr>
+              <w:cnfStyle w:val="100000000000" w:firstRow="1" w:lastRow="0" w:firstColumn="0" w:lastColumn="0" w:oddVBand="0" w:evenVBand="0" w:oddHBand="0" w:evenHBand="0" w:firstRowFirstColumn="0" w:firstRowLastColumn="0" w:lastRowFirstColumn="0" w:lastRowLastColumn="0"/>
+            </w:pPr>
+            <w:r>
+              <w:rPr>
+                <w:noProof/>
+              </w:rPr>
               <w:drawing>
-                <wp:inline distT="0" distB="0" distL="0" distR="0" wp14:anchorId="54A73376" wp14:editId="71521073">
+                <wp:inline distT="0" distB="0" distL="0" distR="0" wp14:anchorId="54A73376" wp14:editId="08416902">
                   <wp:extent cx="3657600" cy="2057400"/>
                   <wp:effectExtent l="0" t="0" r="0" b="0"/>
-                  <wp:docPr id="991100970" name="Picture 1"/>
+                  <wp:docPr id="991100970" name="Picture 1" descr="Text on slide:&#10;-9 = 3x + 14&#10;-14  -14&#10;-23 = 3x"/>
                   <wp:cNvGraphicFramePr>
                     <a:graphicFrameLocks xmlns:a="http://schemas.openxmlformats.org/drawingml/2006/main" noChangeAspect="1"/>
                   </wp:cNvGraphicFramePr>
@@ -1125,7 +1203,7 @@
                     <a:graphicData uri="http://schemas.openxmlformats.org/drawingml/2006/picture">
                       <pic:pic xmlns:pic="http://schemas.openxmlformats.org/drawingml/2006/picture">
                         <pic:nvPicPr>
-                          <pic:cNvPr id="991100970" name=""/>
+                          <pic:cNvPr id="991100970" name="Picture 1" descr="Text on slide:&#10;-9 = 3x + 14&#10;-14  -14&#10;-23 = 3x"/>
                           <pic:cNvPicPr/>
                         </pic:nvPicPr>
                         <pic:blipFill>
@@ -1153,23 +1231,102 @@
         </w:tc>
       </w:tr>
       <w:tr>
+        <w:trPr>
+          <w:cnfStyle w:val="100000000000" w:firstRow="1" w:lastRow="0" w:firstColumn="0" w:lastColumn="0" w:oddVBand="0" w:evenVBand="0" w:oddHBand="0" w:evenHBand="0" w:firstRowFirstColumn="0" w:firstRowLastColumn="0" w:lastRowFirstColumn="0" w:lastRowLastColumn="0"/>
+          <w:tblHeader/>
+        </w:trPr>
         <w:tc>
           <w:tcPr>
+            <w:cnfStyle w:val="001000000000" w:firstRow="0" w:lastRow="0" w:firstColumn="1" w:lastColumn="0" w:oddVBand="0" w:evenVBand="0" w:oddHBand="0" w:evenHBand="0" w:firstRowFirstColumn="0" w:firstRowLastColumn="0" w:lastRowFirstColumn="0" w:lastRowLastColumn="0"/>
             <w:tcW w:w="4675" w:type="dxa"/>
           </w:tcPr>
-          <w:p/>
+          <w:p>
+            <w:pPr>
+              <w:rPr>
+                <w:b w:val="0"/>
+                <w:bCs w:val="0"/>
+              </w:rPr>
+            </w:pPr>
+            <w:r>
+              <w:t>Divide both sides by 3.</w:t>
+            </w:r>
+          </w:p>
+          <w:p>
+            <w:pPr>
+              <w:rPr>
+                <w:b w:val="0"/>
+                <w:bCs w:val="0"/>
+              </w:rPr>
+            </w:pPr>
+          </w:p>
+          <w:p>
+            <w:r>
+              <w:t xml:space="preserve">The answer is </w:t>
+            </w:r>
+            <m:oMath>
+              <m:r>
+                <m:rPr>
+                  <m:sty m:val="bi"/>
+                </m:rPr>
+                <w:rPr>
+                  <w:rFonts w:ascii="Cambria Math" w:hAnsi="Cambria Math"/>
+                </w:rPr>
+                <m:t>x=-</m:t>
+              </m:r>
+              <m:f>
+                <m:fPr>
+                  <m:ctrlPr>
+                    <w:rPr>
+                      <w:rFonts w:ascii="Cambria Math" w:hAnsi="Cambria Math"/>
+                      <w:b w:val="0"/>
+                      <w:bCs w:val="0"/>
+                      <w:i/>
+                    </w:rPr>
+                  </m:ctrlPr>
+                </m:fPr>
+                <m:num>
+                  <m:r>
+                    <m:rPr>
+                      <m:sty m:val="bi"/>
+                    </m:rPr>
+                    <w:rPr>
+                      <w:rFonts w:ascii="Cambria Math" w:hAnsi="Cambria Math"/>
+                    </w:rPr>
+                    <m:t>23</m:t>
+                  </m:r>
+                </m:num>
+                <m:den>
+                  <m:r>
+                    <m:rPr>
+                      <m:sty m:val="bi"/>
+                    </m:rPr>
+                    <w:rPr>
+                      <w:rFonts w:ascii="Cambria Math" w:hAnsi="Cambria Math"/>
+                    </w:rPr>
+                    <m:t>3</m:t>
+                  </m:r>
+                </m:den>
+              </m:f>
+            </m:oMath>
+          </w:p>
         </w:tc>
         <w:tc>
           <w:tcPr>
             <w:tcW w:w="4675" w:type="dxa"/>
           </w:tcPr>
           <w:p>
-            <w:r>
+            <w:pPr>
+              <w:cnfStyle w:val="100000000000" w:firstRow="1" w:lastRow="0" w:firstColumn="0" w:lastColumn="0" w:oddVBand="0" w:evenVBand="0" w:oddHBand="0" w:evenHBand="0" w:firstRowFirstColumn="0" w:firstRowLastColumn="0" w:lastRowFirstColumn="0" w:lastRowLastColumn="0"/>
+            </w:pPr>
+            <w:r>
+              <w:rPr>
+                <w:noProof/>
+              </w:rPr>
               <w:drawing>
-                <wp:inline distT="0" distB="0" distL="0" distR="0" wp14:anchorId="33FC38A4" wp14:editId="528B9F54">
+                <wp:inline distT="0" distB="0" distL="0" distR="0" wp14:anchorId="33FC38A4" wp14:editId="2EF0392A">
                   <wp:extent cx="3657600" cy="2057400"/>
                   <wp:effectExtent l="0" t="0" r="0" b="0"/>
-                  <wp:docPr id="722182660" name="Picture 1"/>
+                  <wp:docPr id="722182660" name="Picture 1" descr="Text on slide:&#10;&#10;-23 / 3 = 3x / 3&#10;-23/3 = x"/>
                   <wp:cNvGraphicFramePr>
                     <a:graphicFrameLocks xmlns:a="http://schemas.openxmlformats.org/drawingml/2006/main" noChangeAspect="1"/>
                   </wp:cNvGraphicFramePr>
@@ -1177,7 +1334,7 @@
                     <a:graphicData uri="http://schemas.openxmlformats.org/drawingml/2006/picture">
                       <pic:pic xmlns:pic="http://schemas.openxmlformats.org/drawingml/2006/picture">
                         <pic:nvPicPr>
-                          <pic:cNvPr id="722182660" name=""/>
+                          <pic:cNvPr id="722182660" name="Picture 1" descr="Text on slide:&#10;&#10;-23 / 3 = 3x / 3&#10;-23/3 = x"/>
                           <pic:cNvPicPr/>
                         </pic:nvPicPr>
                         <pic:blipFill>
@@ -1292,7 +1449,7 @@
     </w:p>
     <w:tbl>
       <w:tblPr>
-        <w:tblStyle w:val="TableGrid"/>
+        <w:tblStyle w:val="PlainTable2"/>
         <w:tblW w:w="0" w:type="auto"/>
         <w:tblLook w:val="04A0" w:firstRow="1" w:lastRow="0" w:firstColumn="1" w:lastColumn="0" w:noHBand="0" w:noVBand="1"/>
       </w:tblPr>
@@ -1301,23 +1458,115 @@
         <w:gridCol w:w="5976"/>
       </w:tblGrid>
       <w:tr>
+        <w:trPr>
+          <w:cnfStyle w:val="100000000000" w:firstRow="1" w:lastRow="0" w:firstColumn="0" w:lastColumn="0" w:oddVBand="0" w:evenVBand="0" w:oddHBand="0" w:evenHBand="0" w:firstRowFirstColumn="0" w:firstRowLastColumn="0" w:lastRowFirstColumn="0" w:lastRowLastColumn="0"/>
+          <w:tblHeader/>
+        </w:trPr>
         <w:tc>
           <w:tcPr>
+            <w:cnfStyle w:val="001000000000" w:firstRow="0" w:lastRow="0" w:firstColumn="1" w:lastColumn="0" w:oddVBand="0" w:evenVBand="0" w:oddHBand="0" w:evenHBand="0" w:firstRowFirstColumn="0" w:firstRowLastColumn="0" w:lastRowFirstColumn="0" w:lastRowLastColumn="0"/>
             <w:tcW w:w="3374" w:type="dxa"/>
           </w:tcPr>
-          <w:p/>
+          <w:p>
+            <w:r>
+              <w:t>Step</w:t>
+            </w:r>
+          </w:p>
         </w:tc>
         <w:tc>
           <w:tcPr>
             <w:tcW w:w="5976" w:type="dxa"/>
           </w:tcPr>
           <w:p>
-            <w:r>
+            <w:pPr>
+              <w:cnfStyle w:val="100000000000" w:firstRow="1" w:lastRow="0" w:firstColumn="0" w:lastColumn="0" w:oddVBand="0" w:evenVBand="0" w:oddHBand="0" w:evenHBand="0" w:firstRowFirstColumn="0" w:firstRowLastColumn="0" w:lastRowFirstColumn="0" w:lastRowLastColumn="0"/>
+              <w:rPr>
+                <w:noProof/>
+              </w:rPr>
+            </w:pPr>
+            <w:r>
+              <w:rPr>
+                <w:noProof/>
+              </w:rPr>
+              <w:t>Work</w:t>
+            </w:r>
+          </w:p>
+        </w:tc>
+      </w:tr>
+      <w:tr>
+        <w:trPr>
+          <w:cnfStyle w:val="100000000000" w:firstRow="1" w:lastRow="0" w:firstColumn="0" w:lastColumn="0" w:oddVBand="0" w:evenVBand="0" w:oddHBand="0" w:evenHBand="0" w:firstRowFirstColumn="0" w:firstRowLastColumn="0" w:lastRowFirstColumn="0" w:lastRowLastColumn="0"/>
+          <w:tblHeader/>
+        </w:trPr>
+        <w:tc>
+          <w:tcPr>
+            <w:cnfStyle w:val="001000000000" w:firstRow="0" w:lastRow="0" w:firstColumn="1" w:lastColumn="0" w:oddVBand="0" w:evenVBand="0" w:oddHBand="0" w:evenHBand="0" w:firstRowFirstColumn="0" w:firstRowLastColumn="0" w:lastRowFirstColumn="0" w:lastRowLastColumn="0"/>
+            <w:tcW w:w="3374" w:type="dxa"/>
+          </w:tcPr>
+          <w:p>
+            <w:pPr>
+              <w:rPr>
+                <w:rFonts w:eastAsiaTheme="minorEastAsia"/>
+                <w:b w:val="0"/>
+                <w:bCs w:val="0"/>
+              </w:rPr>
+            </w:pPr>
+            <w:r>
+              <w:t xml:space="preserve">Subtract </w:t>
+            </w:r>
+            <m:oMath>
+              <m:r>
+                <m:rPr>
+                  <m:sty m:val="bi"/>
+                </m:rPr>
+                <w:rPr>
+                  <w:rFonts w:ascii="Cambria Math" w:hAnsi="Cambria Math"/>
+                </w:rPr>
+                <m:t>r</m:t>
+              </m:r>
+            </m:oMath>
+            <w:r>
+              <w:rPr>
+                <w:rFonts w:eastAsiaTheme="minorEastAsia"/>
+              </w:rPr>
+              <w:t xml:space="preserve"> from both sides.</w:t>
+            </w:r>
+          </w:p>
+          <w:p>
+            <w:pPr>
+              <w:rPr>
+                <w:rFonts w:eastAsiaTheme="minorEastAsia"/>
+                <w:b w:val="0"/>
+                <w:bCs w:val="0"/>
+              </w:rPr>
+            </w:pPr>
+          </w:p>
+          <w:p>
+            <w:r>
+              <w:rPr>
+                <w:rFonts w:eastAsiaTheme="minorEastAsia"/>
+              </w:rPr>
+              <w:t>You cannot combine 17 and r.</w:t>
+            </w:r>
+          </w:p>
+        </w:tc>
+        <w:tc>
+          <w:tcPr>
+            <w:tcW w:w="5976" w:type="dxa"/>
+          </w:tcPr>
+          <w:p>
+            <w:pPr>
+              <w:cnfStyle w:val="100000000000" w:firstRow="1" w:lastRow="0" w:firstColumn="0" w:lastColumn="0" w:oddVBand="0" w:evenVBand="0" w:oddHBand="0" w:evenHBand="0" w:firstRowFirstColumn="0" w:firstRowLastColumn="0" w:lastRowFirstColumn="0" w:lastRowLastColumn="0"/>
+            </w:pPr>
+            <w:r>
+              <w:rPr>
+                <w:noProof/>
+              </w:rPr>
               <w:drawing>
-                <wp:inline distT="0" distB="0" distL="0" distR="0" wp14:anchorId="0FBF3A5E" wp14:editId="3F6CF222">
+                <wp:inline distT="0" distB="0" distL="0" distR="0" wp14:anchorId="0FBF3A5E" wp14:editId="48183319">
                   <wp:extent cx="3657600" cy="2057400"/>
                   <wp:effectExtent l="0" t="0" r="0" b="0"/>
-                  <wp:docPr id="547685086" name="Picture 1"/>
+                  <wp:docPr id="547685086" name="Picture 1" descr="Text on slide:&#10;&#10;qx + r = 17&#10;-r  -r&#10;qx = 17 - r"/>
                   <wp:cNvGraphicFramePr>
                     <a:graphicFrameLocks xmlns:a="http://schemas.openxmlformats.org/drawingml/2006/main" noChangeAspect="1"/>
                   </wp:cNvGraphicFramePr>
@@ -1325,7 +1574,7 @@
                     <a:graphicData uri="http://schemas.openxmlformats.org/drawingml/2006/picture">
                       <pic:pic xmlns:pic="http://schemas.openxmlformats.org/drawingml/2006/picture">
                         <pic:nvPicPr>
-                          <pic:cNvPr id="547685086" name=""/>
+                          <pic:cNvPr id="547685086" name="Picture 1" descr="Text on slide:&#10;&#10;qx + r = 17&#10;-r  -r&#10;qx = 17 - r"/>
                           <pic:cNvPicPr/>
                         </pic:nvPicPr>
                         <pic:blipFill>
@@ -1353,23 +1602,75 @@
         </w:tc>
       </w:tr>
       <w:tr>
+        <w:trPr>
+          <w:cnfStyle w:val="100000000000" w:firstRow="1" w:lastRow="0" w:firstColumn="0" w:lastColumn="0" w:oddVBand="0" w:evenVBand="0" w:oddHBand="0" w:evenHBand="0" w:firstRowFirstColumn="0" w:firstRowLastColumn="0" w:lastRowFirstColumn="0" w:lastRowLastColumn="0"/>
+          <w:tblHeader/>
+        </w:trPr>
         <w:tc>
           <w:tcPr>
+            <w:cnfStyle w:val="001000000000" w:firstRow="0" w:lastRow="0" w:firstColumn="1" w:lastColumn="0" w:oddVBand="0" w:evenVBand="0" w:oddHBand="0" w:evenHBand="0" w:firstRowFirstColumn="0" w:firstRowLastColumn="0" w:lastRowFirstColumn="0" w:lastRowLastColumn="0"/>
             <w:tcW w:w="3374" w:type="dxa"/>
           </w:tcPr>
-          <w:p/>
+          <w:p>
+            <w:pPr>
+              <w:rPr>
+                <w:rFonts w:eastAsiaTheme="minorEastAsia"/>
+                <w:b w:val="0"/>
+                <w:bCs w:val="0"/>
+              </w:rPr>
+            </w:pPr>
+            <w:r>
+              <w:t xml:space="preserve">Divide both sides by </w:t>
+            </w:r>
+            <m:oMath>
+              <m:r>
+                <m:rPr>
+                  <m:sty m:val="bi"/>
+                </m:rPr>
+                <w:rPr>
+                  <w:rFonts w:ascii="Cambria Math" w:hAnsi="Cambria Math"/>
+                </w:rPr>
+                <m:t>q</m:t>
+              </m:r>
+            </m:oMath>
+            <w:r>
+              <w:rPr>
+                <w:rFonts w:eastAsiaTheme="minorEastAsia"/>
+              </w:rPr>
+              <w:t>.</w:t>
+            </w:r>
+          </w:p>
+          <w:p>
+            <w:pPr>
+              <w:rPr>
+                <w:b w:val="0"/>
+                <w:bCs w:val="0"/>
+              </w:rPr>
+            </w:pPr>
+          </w:p>
+          <w:p>
+            <w:r>
+              <w:t>You cannot simply the right-hand side. Do not try to do too much.</w:t>
+            </w:r>
+          </w:p>
         </w:tc>
         <w:tc>
           <w:tcPr>
             <w:tcW w:w="5976" w:type="dxa"/>
           </w:tcPr>
           <w:p>
-            <w:r>
+            <w:pPr>
+              <w:cnfStyle w:val="100000000000" w:firstRow="1" w:lastRow="0" w:firstColumn="0" w:lastColumn="0" w:oddVBand="0" w:evenVBand="0" w:oddHBand="0" w:evenHBand="0" w:firstRowFirstColumn="0" w:firstRowLastColumn="0" w:lastRowFirstColumn="0" w:lastRowLastColumn="0"/>
+            </w:pPr>
+            <w:r>
+              <w:rPr>
+                <w:noProof/>
+              </w:rPr>
               <w:drawing>
-                <wp:inline distT="0" distB="0" distL="0" distR="0" wp14:anchorId="4CB6CA49" wp14:editId="5DACAAC0">
+                <wp:inline distT="0" distB="0" distL="0" distR="0" wp14:anchorId="4CB6CA49" wp14:editId="4E06AA67">
                   <wp:extent cx="3657600" cy="2057400"/>
                   <wp:effectExtent l="0" t="0" r="0" b="0"/>
-                  <wp:docPr id="2130954891" name="Picture 1"/>
+                  <wp:docPr id="2130954891" name="Picture 1" descr="Text on slide:&#10;&#10;qx / q = (17 - r) / q&#10;&#10;x = (17 - r)/q"/>
                   <wp:cNvGraphicFramePr>
                     <a:graphicFrameLocks xmlns:a="http://schemas.openxmlformats.org/drawingml/2006/main" noChangeAspect="1"/>
                   </wp:cNvGraphicFramePr>
@@ -1377,7 +1678,7 @@
                     <a:graphicData uri="http://schemas.openxmlformats.org/drawingml/2006/picture">
                       <pic:pic xmlns:pic="http://schemas.openxmlformats.org/drawingml/2006/picture">
                         <pic:nvPicPr>
-                          <pic:cNvPr id="2130954891" name=""/>
+                          <pic:cNvPr id="2130954891" name="Picture 1" descr="Text on slide:&#10;&#10;qx / q = (17 - r) / q&#10;&#10;x = (17 - r)/q"/>
                           <pic:cNvPicPr/>
                         </pic:nvPicPr>
                         <pic:blipFill>
@@ -1464,7 +1765,7 @@
     </w:p>
     <w:tbl>
       <w:tblPr>
-        <w:tblStyle w:val="TableGrid"/>
+        <w:tblStyle w:val="PlainTable2"/>
         <w:tblW w:w="0" w:type="auto"/>
         <w:tblLook w:val="04A0" w:firstRow="1" w:lastRow="0" w:firstColumn="1" w:lastColumn="0" w:noHBand="0" w:noVBand="1"/>
       </w:tblPr>
@@ -1473,11 +1774,20 @@
         <w:gridCol w:w="5976"/>
       </w:tblGrid>
       <w:tr>
+        <w:trPr>
+          <w:cnfStyle w:val="100000000000" w:firstRow="1" w:lastRow="0" w:firstColumn="0" w:lastColumn="0" w:oddVBand="0" w:evenVBand="0" w:oddHBand="0" w:evenHBand="0" w:firstRowFirstColumn="0" w:firstRowLastColumn="0" w:lastRowFirstColumn="0" w:lastRowLastColumn="0"/>
+          <w:tblHeader/>
+        </w:trPr>
         <w:tc>
           <w:tcPr>
+            <w:cnfStyle w:val="001000000000" w:firstRow="0" w:lastRow="0" w:firstColumn="1" w:lastColumn="0" w:oddVBand="0" w:evenVBand="0" w:oddHBand="0" w:evenHBand="0" w:firstRowFirstColumn="0" w:firstRowLastColumn="0" w:lastRowFirstColumn="0" w:lastRowLastColumn="0"/>
             <w:tcW w:w="3374" w:type="dxa"/>
           </w:tcPr>
-          <w:p/>
+          <w:p>
+            <w:r>
+              <w:t>Step</w:t>
+            </w:r>
+          </w:p>
         </w:tc>
         <w:tc>
           <w:tcPr>
@@ -1488,13 +1798,92 @@
               <w:tabs>
                 <w:tab w:val="left" w:pos="1185"/>
               </w:tabs>
+              <w:cnfStyle w:val="100000000000" w:firstRow="1" w:lastRow="0" w:firstColumn="0" w:lastColumn="0" w:oddVBand="0" w:evenVBand="0" w:oddHBand="0" w:evenHBand="0" w:firstRowFirstColumn="0" w:firstRowLastColumn="0" w:lastRowFirstColumn="0" w:lastRowLastColumn="0"/>
+              <w:rPr>
+                <w:noProof/>
+              </w:rPr>
             </w:pPr>
             <w:r>
+              <w:rPr>
+                <w:noProof/>
+              </w:rPr>
+              <w:t>Work</w:t>
+            </w:r>
+          </w:p>
+        </w:tc>
+      </w:tr>
+      <w:tr>
+        <w:trPr>
+          <w:cnfStyle w:val="100000000000" w:firstRow="1" w:lastRow="0" w:firstColumn="0" w:lastColumn="0" w:oddVBand="0" w:evenVBand="0" w:oddHBand="0" w:evenHBand="0" w:firstRowFirstColumn="0" w:firstRowLastColumn="0" w:lastRowFirstColumn="0" w:lastRowLastColumn="0"/>
+          <w:tblHeader/>
+        </w:trPr>
+        <w:tc>
+          <w:tcPr>
+            <w:cnfStyle w:val="001000000000" w:firstRow="0" w:lastRow="0" w:firstColumn="1" w:lastColumn="0" w:oddVBand="0" w:evenVBand="0" w:oddHBand="0" w:evenHBand="0" w:firstRowFirstColumn="0" w:firstRowLastColumn="0" w:lastRowFirstColumn="0" w:lastRowLastColumn="0"/>
+            <w:tcW w:w="3374" w:type="dxa"/>
+          </w:tcPr>
+          <w:p>
+            <w:pPr>
+              <w:rPr>
+                <w:b w:val="0"/>
+                <w:bCs w:val="0"/>
+              </w:rPr>
+            </w:pPr>
+            <w:r>
+              <w:t>Combine like terms.</w:t>
+            </w:r>
+          </w:p>
+          <w:p>
+            <w:pPr>
+              <w:rPr>
+                <w:b w:val="0"/>
+                <w:bCs w:val="0"/>
+              </w:rPr>
+            </w:pPr>
+          </w:p>
+          <w:p>
+            <w:r>
+              <w:t xml:space="preserve">You need to do this step because we are solving for </w:t>
+            </w:r>
+            <m:oMath>
+              <m:r>
+                <m:rPr>
+                  <m:sty m:val="bi"/>
+                </m:rPr>
+                <w:rPr>
+                  <w:rFonts w:ascii="Cambria Math" w:hAnsi="Cambria Math"/>
+                </w:rPr>
+                <m:t>b</m:t>
+              </m:r>
+            </m:oMath>
+            <w:r>
+              <w:rPr>
+                <w:rFonts w:eastAsiaTheme="minorEastAsia"/>
+              </w:rPr>
+              <w:t>. If we were solving for a different variable, we would not have to do this step.</w:t>
+            </w:r>
+          </w:p>
+        </w:tc>
+        <w:tc>
+          <w:tcPr>
+            <w:tcW w:w="5976" w:type="dxa"/>
+          </w:tcPr>
+          <w:p>
+            <w:pPr>
+              <w:tabs>
+                <w:tab w:val="left" w:pos="1185"/>
+              </w:tabs>
+              <w:cnfStyle w:val="100000000000" w:firstRow="1" w:lastRow="0" w:firstColumn="0" w:lastColumn="0" w:oddVBand="0" w:evenVBand="0" w:oddHBand="0" w:evenHBand="0" w:firstRowFirstColumn="0" w:firstRowLastColumn="0" w:lastRowFirstColumn="0" w:lastRowLastColumn="0"/>
+            </w:pPr>
+            <w:r>
+              <w:rPr>
+                <w:noProof/>
+              </w:rPr>
               <w:drawing>
-                <wp:inline distT="0" distB="0" distL="0" distR="0" wp14:anchorId="6978F03D" wp14:editId="62635F52">
+                <wp:inline distT="0" distB="0" distL="0" distR="0" wp14:anchorId="6978F03D" wp14:editId="3297B5C1">
                   <wp:extent cx="3657600" cy="2057400"/>
                   <wp:effectExtent l="0" t="0" r="0" b="0"/>
-                  <wp:docPr id="854350317" name="Picture 1"/>
+                  <wp:docPr id="854350317" name="Picture 1" descr="Text on slide:&#10;&#10;d = wb + qb&#10;d = (w + q)b"/>
                   <wp:cNvGraphicFramePr>
                     <a:graphicFrameLocks xmlns:a="http://schemas.openxmlformats.org/drawingml/2006/main" noChangeAspect="1"/>
                   </wp:cNvGraphicFramePr>
@@ -1502,7 +1891,7 @@
                     <a:graphicData uri="http://schemas.openxmlformats.org/drawingml/2006/picture">
                       <pic:pic xmlns:pic="http://schemas.openxmlformats.org/drawingml/2006/picture">
                         <pic:nvPicPr>
-                          <pic:cNvPr id="854350317" name=""/>
+                          <pic:cNvPr id="854350317" name="Picture 1" descr="Text on slide:&#10;&#10;d = wb + qb&#10;d = (w + q)b"/>
                           <pic:cNvPicPr/>
                         </pic:nvPicPr>
                         <pic:blipFill>
@@ -1530,23 +1919,119 @@
         </w:tc>
       </w:tr>
       <w:tr>
+        <w:trPr>
+          <w:cnfStyle w:val="100000000000" w:firstRow="1" w:lastRow="0" w:firstColumn="0" w:lastColumn="0" w:oddVBand="0" w:evenVBand="0" w:oddHBand="0" w:evenHBand="0" w:firstRowFirstColumn="0" w:firstRowLastColumn="0" w:lastRowFirstColumn="0" w:lastRowLastColumn="0"/>
+          <w:tblHeader/>
+        </w:trPr>
         <w:tc>
           <w:tcPr>
+            <w:cnfStyle w:val="001000000000" w:firstRow="0" w:lastRow="0" w:firstColumn="1" w:lastColumn="0" w:oddVBand="0" w:evenVBand="0" w:oddHBand="0" w:evenHBand="0" w:firstRowFirstColumn="0" w:firstRowLastColumn="0" w:lastRowFirstColumn="0" w:lastRowLastColumn="0"/>
             <w:tcW w:w="3374" w:type="dxa"/>
           </w:tcPr>
-          <w:p/>
+          <w:p>
+            <w:pPr>
+              <w:rPr>
+                <w:rFonts w:eastAsiaTheme="minorEastAsia"/>
+                <w:b w:val="0"/>
+                <w:bCs w:val="0"/>
+              </w:rPr>
+            </w:pPr>
+            <w:r>
+              <w:t xml:space="preserve">Divide both sides by </w:t>
+            </w:r>
+            <m:oMath>
+              <m:r>
+                <m:rPr>
+                  <m:sty m:val="bi"/>
+                </m:rPr>
+                <w:rPr>
+                  <w:rFonts w:ascii="Cambria Math" w:hAnsi="Cambria Math"/>
+                </w:rPr>
+                <m:t>w+q</m:t>
+              </m:r>
+            </m:oMath>
+            <w:r>
+              <w:rPr>
+                <w:rFonts w:eastAsiaTheme="minorEastAsia"/>
+              </w:rPr>
+              <w:t>.</w:t>
+            </w:r>
+          </w:p>
+          <w:p>
+            <w:pPr>
+              <w:rPr>
+                <w:rFonts w:eastAsiaTheme="minorEastAsia"/>
+                <w:b w:val="0"/>
+                <w:bCs w:val="0"/>
+              </w:rPr>
+            </w:pPr>
+          </w:p>
+          <w:p>
+            <w:r>
+              <w:rPr>
+                <w:rFonts w:eastAsiaTheme="minorEastAsia"/>
+              </w:rPr>
+              <w:t xml:space="preserve">The expression </w:t>
+            </w:r>
+            <m:oMath>
+              <m:r>
+                <m:rPr>
+                  <m:sty m:val="bi"/>
+                </m:rPr>
+                <w:rPr>
+                  <w:rFonts w:ascii="Cambria Math" w:eastAsiaTheme="minorEastAsia" w:hAnsi="Cambria Math"/>
+                </w:rPr>
+                <m:t>w+q</m:t>
+              </m:r>
+            </m:oMath>
+            <w:r>
+              <w:rPr>
+                <w:rFonts w:eastAsiaTheme="minorEastAsia"/>
+              </w:rPr>
+              <w:t xml:space="preserve"> is the coefficient of </w:t>
+            </w:r>
+            <m:oMath>
+              <m:r>
+                <m:rPr>
+                  <m:sty m:val="bi"/>
+                </m:rPr>
+                <w:rPr>
+                  <w:rFonts w:ascii="Cambria Math" w:eastAsiaTheme="minorEastAsia" w:hAnsi="Cambria Math"/>
+                </w:rPr>
+                <m:t>b</m:t>
+              </m:r>
+            </m:oMath>
+            <w:r>
+              <w:rPr>
+                <w:rFonts w:eastAsiaTheme="minorEastAsia"/>
+              </w:rPr>
+              <w:t>. It does not look like a number, but we treat it like one.</w:t>
+            </w:r>
+            <w:r>
+              <w:rPr>
+                <w:rFonts w:eastAsiaTheme="minorEastAsia"/>
+              </w:rPr>
+              <w:t xml:space="preserve"> </w:t>
+            </w:r>
+          </w:p>
         </w:tc>
         <w:tc>
           <w:tcPr>
             <w:tcW w:w="5976" w:type="dxa"/>
           </w:tcPr>
           <w:p>
-            <w:r>
+            <w:pPr>
+              <w:cnfStyle w:val="100000000000" w:firstRow="1" w:lastRow="0" w:firstColumn="0" w:lastColumn="0" w:oddVBand="0" w:evenVBand="0" w:oddHBand="0" w:evenHBand="0" w:firstRowFirstColumn="0" w:firstRowLastColumn="0" w:lastRowFirstColumn="0" w:lastRowLastColumn="0"/>
+            </w:pPr>
+            <w:r>
+              <w:rPr>
+                <w:noProof/>
+              </w:rPr>
               <w:drawing>
-                <wp:inline distT="0" distB="0" distL="0" distR="0" wp14:anchorId="7CBA1A26" wp14:editId="6F078451">
+                <wp:inline distT="0" distB="0" distL="0" distR="0" wp14:anchorId="7CBA1A26" wp14:editId="1EAE2652">
                   <wp:extent cx="3657600" cy="2057400"/>
                   <wp:effectExtent l="0" t="0" r="0" b="0"/>
-                  <wp:docPr id="1882613415" name="Picture 1"/>
+                  <wp:docPr id="1882613415" name="Picture 1" descr="Text on slide:&#10;&#10;d / (w + q) = (w+q)b / (w + q)&#10;&#10;d / (w+q) = b"/>
                   <wp:cNvGraphicFramePr>
                     <a:graphicFrameLocks xmlns:a="http://schemas.openxmlformats.org/drawingml/2006/main" noChangeAspect="1"/>
                   </wp:cNvGraphicFramePr>
@@ -1554,7 +2039,7 @@
                     <a:graphicData uri="http://schemas.openxmlformats.org/drawingml/2006/picture">
                       <pic:pic xmlns:pic="http://schemas.openxmlformats.org/drawingml/2006/picture">
                         <pic:nvPicPr>
-                          <pic:cNvPr id="1882613415" name=""/>
+                          <pic:cNvPr id="1882613415" name="Picture 1" descr="Text on slide:&#10;&#10;d / (w + q) = (w+q)b / (w + q)&#10;&#10;d / (w+q) = b"/>
                           <pic:cNvPicPr/>
                         </pic:nvPicPr>
                         <pic:blipFill>
@@ -1636,16 +2121,7 @@
         <w:szCs w:val="20"/>
         <w:shd w:val="clear" w:color="auto" w:fill="FFFFFF"/>
       </w:rPr>
-      <w:t>Solving Linear Equations</w:t>
-    </w:r>
-    <w:r>
-      <w:rPr>
-        <w:color w:val="333333"/>
-        <w:sz w:val="20"/>
-        <w:szCs w:val="20"/>
-        <w:shd w:val="clear" w:color="auto" w:fill="FFFFFF"/>
-      </w:rPr>
-      <w:t> © 2024 by Christopher Sears is licensed under CC BY-NC-SA 4.0. To view a copy of this license, visit https://creativecommons.org/licenses/by-nc-sa/4.0/</w:t>
+      <w:t>Solving Linear Equations © 2024 by Christopher Sears is licensed under CC BY-NC-SA 4.0. To view a copy of this license, visit https://creativecommons.org/licenses/by-nc-sa/4.0/</w:t>
     </w:r>
   </w:p>
 </w:ftr>

</xml_diff>

<commit_message>
Proofread Solving Linear Equations
</commit_message>
<xml_diff>
--- a/college_algebra/solving_linear_equations/solving_linear_equations.docx
+++ b/college_algebra/solving_linear_equations/solving_linear_equations.docx
@@ -355,6 +355,12 @@
           <m:t>3c+bc+c</m:t>
         </m:r>
       </m:oMath>
+      <w:r>
+        <w:rPr>
+          <w:rFonts w:eastAsiaTheme="minorEastAsia"/>
+        </w:rPr>
+        <w:t>.</w:t>
+      </w:r>
     </w:p>
     <w:p>
       <w:pPr>
@@ -1108,7 +1114,30 @@
           </w:tcPr>
           <w:p>
             <w:r>
-              <w:t>Subtract 12x from both sides.</w:t>
+              <w:t xml:space="preserve">Subtract </w:t>
+            </w:r>
+            <m:oMath>
+              <m:r>
+                <m:rPr>
+                  <m:sty m:val="bi"/>
+                </m:rPr>
+                <w:rPr>
+                  <w:rFonts w:ascii="Cambria Math" w:hAnsi="Cambria Math"/>
+                </w:rPr>
+                <m:t>12</m:t>
+              </m:r>
+              <m:r>
+                <m:rPr>
+                  <m:sty m:val="bi"/>
+                </m:rPr>
+                <w:rPr>
+                  <w:rFonts w:ascii="Cambria Math" w:hAnsi="Cambria Math"/>
+                </w:rPr>
+                <m:t>x</m:t>
+              </m:r>
+            </m:oMath>
+            <w:r>
+              <w:t xml:space="preserve"> from both sides.</w:t>
             </w:r>
           </w:p>
         </w:tc>
@@ -1308,6 +1337,14 @@
                 </m:den>
               </m:f>
             </m:oMath>
+            <w:r>
+              <w:rPr>
+                <w:rFonts w:eastAsiaTheme="minorEastAsia"/>
+                <w:b w:val="0"/>
+                <w:bCs w:val="0"/>
+              </w:rPr>
+              <w:t>.</w:t>
+            </w:r>
           </w:p>
         </w:tc>
         <w:tc>
@@ -1546,7 +1583,24 @@
               <w:rPr>
                 <w:rFonts w:eastAsiaTheme="minorEastAsia"/>
               </w:rPr>
-              <w:t>You cannot combine 17 and r.</w:t>
+              <w:t xml:space="preserve">You cannot combine 17 and </w:t>
+            </w:r>
+            <m:oMath>
+              <m:r>
+                <m:rPr>
+                  <m:sty m:val="bi"/>
+                </m:rPr>
+                <w:rPr>
+                  <w:rFonts w:ascii="Cambria Math" w:eastAsiaTheme="minorEastAsia" w:hAnsi="Cambria Math"/>
+                </w:rPr>
+                <m:t>r</m:t>
+              </m:r>
+            </m:oMath>
+            <w:r>
+              <w:rPr>
+                <w:rFonts w:eastAsiaTheme="minorEastAsia"/>
+              </w:rPr>
+              <w:t>.</w:t>
             </w:r>
           </w:p>
         </w:tc>
@@ -1829,8 +1883,13 @@
                 <w:bCs w:val="0"/>
               </w:rPr>
             </w:pPr>
-            <w:r>
-              <w:t>Combine like terms.</w:t>
+            <w:proofErr w:type="gramStart"/>
+            <w:r>
+              <w:t>Combine</w:t>
+            </w:r>
+            <w:proofErr w:type="gramEnd"/>
+            <w:r>
+              <w:t xml:space="preserve"> like terms.</w:t>
             </w:r>
           </w:p>
           <w:p>

</xml_diff>